<commit_message>
add sequential design method writeup
</commit_message>
<xml_diff>
--- a/Project2-Report.docx
+++ b/Project2-Report.docx
@@ -4,30 +4,36 @@
   <w:body>
     <w:p>
       <w:pPr>
-        <w:rPr>
-          <w:b w:val="1"/>
-        </w:rPr>
-      </w:pPr>
-      <w:r>
-        <w:rPr>
-          <w:b w:val="1"/>
-          <w:rtl w:val="0"/>
-        </w:rPr>
-        <w:t xml:space="preserve">Introduction</w:t>
-      </w:r>
-    </w:p>
-    <w:p>
-      <w:pPr>
-        <w:rPr/>
-      </w:pPr>
-      <w:r>
-        <w:rPr>
-          <w:rtl w:val="0"/>
-        </w:rPr>
-      </w:r>
-    </w:p>
-    <w:p>
-      <w:pPr>
+        <w:ind w:left="0" w:firstLine="0"/>
+        <w:rPr>
+          <w:b w:val="1"/>
+          <w:sz w:val="28"/>
+          <w:szCs w:val="28"/>
+        </w:rPr>
+      </w:pPr>
+      <w:r>
+        <w:rPr>
+          <w:b w:val="1"/>
+          <w:sz w:val="28"/>
+          <w:szCs w:val="28"/>
+          <w:rtl w:val="0"/>
+        </w:rPr>
+        <w:t xml:space="preserve">1. Background and Introduction</w:t>
+      </w:r>
+    </w:p>
+    <w:p>
+      <w:pPr>
+        <w:rPr/>
+      </w:pPr>
+      <w:r>
+        <w:rPr>
+          <w:rtl w:val="0"/>
+        </w:rPr>
+      </w:r>
+    </w:p>
+    <w:p>
+      <w:pPr>
+        <w:ind w:firstLine="720"/>
         <w:rPr/>
       </w:pPr>
       <w:r>
@@ -49,6 +55,7 @@
     </w:p>
     <w:p>
       <w:pPr>
+        <w:ind w:firstLine="720"/>
         <w:rPr/>
       </w:pPr>
       <w:r>
@@ -70,6 +77,7 @@
     </w:p>
     <w:p>
       <w:pPr>
+        <w:ind w:firstLine="720"/>
         <w:rPr/>
       </w:pPr>
       <w:r>
@@ -91,6 +99,7 @@
     </w:p>
     <w:p>
       <w:pPr>
+        <w:ind w:firstLine="720"/>
         <w:rPr/>
       </w:pPr>
       <w:r>
@@ -101,16 +110,12 @@
       </w:r>
       <w:r>
         <w:rPr>
-          <w:sz w:val="24"/>
-          <w:szCs w:val="24"/>
           <w:rtl w:val="0"/>
         </w:rPr>
         <w:t xml:space="preserve">1.3 × 10</w:t>
       </w:r>
       <w:r>
         <w:rPr>
-          <w:sz w:val="24"/>
-          <w:szCs w:val="24"/>
           <w:vertAlign w:val="superscript"/>
           <w:rtl w:val="0"/>
         </w:rPr>
@@ -135,6 +140,7 @@
     </w:p>
     <w:p>
       <w:pPr>
+        <w:ind w:firstLine="720"/>
         <w:rPr>
           <w:b w:val="1"/>
           <w:highlight w:val="yellow"/>
@@ -154,6 +160,7 @@
     </w:p>
     <w:p>
       <w:pPr>
+        <w:ind w:firstLine="720"/>
         <w:rPr/>
       </w:pPr>
       <w:r>
@@ -167,6 +174,393 @@
           <w:rtl w:val="0"/>
         </w:rPr>
         <w:t xml:space="preserve">here are some limitations of time, computational, and budgets we need to consider. With limited sources, the project is limited to a total of 150 computational experimental runs. In addition, since the simulation process incorporates the simulator MatLab function from our collaborators, only some devices in our group can integrate the function to the rest of the code performed in RStudio.</w:t>
+      </w:r>
+    </w:p>
+    <w:p>
+      <w:pPr>
+        <w:rPr/>
+      </w:pPr>
+      <w:r>
+        <w:rPr>
+          <w:rtl w:val="0"/>
+        </w:rPr>
+      </w:r>
+    </w:p>
+    <w:p>
+      <w:pPr>
+        <w:ind w:left="0" w:firstLine="0"/>
+        <w:rPr>
+          <w:b w:val="1"/>
+          <w:sz w:val="28"/>
+          <w:szCs w:val="28"/>
+        </w:rPr>
+      </w:pPr>
+      <w:r>
+        <w:rPr>
+          <w:b w:val="1"/>
+          <w:sz w:val="28"/>
+          <w:szCs w:val="28"/>
+          <w:rtl w:val="0"/>
+        </w:rPr>
+        <w:t xml:space="preserve">2. Method</w:t>
+      </w:r>
+    </w:p>
+    <w:p>
+      <w:pPr>
+        <w:ind w:left="0" w:firstLine="0"/>
+        <w:rPr>
+          <w:b w:val="1"/>
+          <w:sz w:val="26"/>
+          <w:szCs w:val="26"/>
+        </w:rPr>
+      </w:pPr>
+      <w:r>
+        <w:rPr>
+          <w:b w:val="1"/>
+          <w:sz w:val="26"/>
+          <w:szCs w:val="26"/>
+          <w:rtl w:val="0"/>
+        </w:rPr>
+        <w:t xml:space="preserve">2.1 First Goal - Obtain Evaluation Points</w:t>
+      </w:r>
+    </w:p>
+    <w:p>
+      <w:pPr>
+        <w:ind w:firstLine="720"/>
+        <w:rPr/>
+      </w:pPr>
+      <w:r>
+        <w:rPr>
+          <w:rtl w:val="0"/>
+        </w:rPr>
+        <w:t xml:space="preserve">To achieve our first goal, we need to select a set of </w:t>
+      </w:r>
+      <w:r>
+        <w:rPr>
+          <w:i w:val="1"/>
+          <w:rtl w:val="0"/>
+        </w:rPr>
+        <w:t xml:space="preserve">N </w:t>
+      </w:r>
+      <w:r>
+        <w:rPr>
+          <w:rtl w:val="0"/>
+        </w:rPr>
+        <w:t xml:space="preserve">evaluation points within the constraints of the six features and the constraint on the displacement. We could use a model-based design to select all points, which allows us to control what design points we want by specifying hyperparameters of the Gaussian Process model. However, as a model-based design assumes perfect specification of the parameters to incorporate our prior beliefs, it is at risk of model misspecification and time consuming. For a safer, more robust, and faster approach, instead of selecting a batch of points at once, we first choose a space filling method to obtain a set of initial </w:t>
+      </w:r>
+      <w:r>
+        <w:rPr>
+          <w:i w:val="1"/>
+          <w:rtl w:val="0"/>
+        </w:rPr>
+        <w:t xml:space="preserve">n</w:t>
+      </w:r>
+      <w:r>
+        <w:rPr>
+          <w:rtl w:val="0"/>
+        </w:rPr>
+        <w:t xml:space="preserve"> evaluation points and then use a model-based sequential design to select the next points at a time that better approximates the black-box simulator function, until we reach the number of </w:t>
+      </w:r>
+      <w:r>
+        <w:rPr>
+          <w:i w:val="1"/>
+          <w:rtl w:val="0"/>
+        </w:rPr>
+        <w:t xml:space="preserve">N</w:t>
+      </w:r>
+      <w:r>
+        <w:rPr>
+          <w:rtl w:val="0"/>
+        </w:rPr>
+        <w:t xml:space="preserve"> points in total</w:t>
+      </w:r>
+      <w:r>
+        <w:rPr>
+          <w:rtl w:val="0"/>
+        </w:rPr>
+        <w:t xml:space="preserve">.</w:t>
+      </w:r>
+      <w:r>
+        <w:rPr>
+          <w:rtl w:val="0"/>
+        </w:rPr>
+      </w:r>
+    </w:p>
+    <w:p>
+      <w:pPr>
+        <w:rPr>
+          <w:b w:val="1"/>
+        </w:rPr>
+      </w:pPr>
+      <w:r>
+        <w:rPr>
+          <w:rtl w:val="0"/>
+        </w:rPr>
+      </w:r>
+    </w:p>
+    <w:p>
+      <w:pPr>
+        <w:rPr>
+          <w:b w:val="1"/>
+        </w:rPr>
+      </w:pPr>
+      <w:r>
+        <w:rPr>
+          <w:b w:val="1"/>
+          <w:rtl w:val="0"/>
+        </w:rPr>
+        <w:t xml:space="preserve">2.1.1 Initial Design - Space Filling</w:t>
+      </w:r>
+    </w:p>
+    <w:p>
+      <w:pPr>
+        <w:rPr>
+          <w:b w:val="1"/>
+        </w:rPr>
+      </w:pPr>
+      <w:r>
+        <w:rPr>
+          <w:rtl w:val="0"/>
+        </w:rPr>
+      </w:r>
+    </w:p>
+    <w:p>
+      <w:pPr>
+        <w:rPr>
+          <w:b w:val="1"/>
+        </w:rPr>
+      </w:pPr>
+      <w:r>
+        <w:rPr>
+          <w:b w:val="1"/>
+          <w:rtl w:val="0"/>
+        </w:rPr>
+        <w:t xml:space="preserve">2.1.2 Sequential Design</w:t>
+      </w:r>
+    </w:p>
+    <w:p>
+      <w:pPr>
+        <w:rPr/>
+      </w:pPr>
+      <w:r>
+        <w:rPr>
+          <w:rtl w:val="0"/>
+        </w:rPr>
+        <w:tab/>
+        <w:t xml:space="preserve">After obtaining the initial </w:t>
+      </w:r>
+      <w:r>
+        <w:rPr>
+          <w:i w:val="1"/>
+          <w:rtl w:val="0"/>
+        </w:rPr>
+        <w:t xml:space="preserve">n</w:t>
+      </w:r>
+      <w:r>
+        <w:rPr>
+          <w:rtl w:val="0"/>
+        </w:rPr>
+        <w:t xml:space="preserve"> points, we evaluate these points by the simulator function to obtain a complete data set with explanatory variables and corresponding responses. Then, we fit the </w:t>
+      </w:r>
+      <w:r>
+        <w:rPr>
+          <w:i w:val="1"/>
+          <w:rtl w:val="0"/>
+        </w:rPr>
+        <w:t xml:space="preserve">n</w:t>
+      </w:r>
+      <w:r>
+        <w:rPr>
+          <w:rtl w:val="0"/>
+        </w:rPr>
+        <w:t xml:space="preserve"> evaluation</w:t>
+      </w:r>
+      <w:r>
+        <w:rPr>
+          <w:rtl w:val="0"/>
+        </w:rPr>
+        <w:t xml:space="preserve"> points to a Gaussian Process model and solve the objective function based on a chosen criterion to obtain the </w:t>
+      </w:r>
+      <w:r>
+        <w:rPr>
+          <w:i w:val="1"/>
+          <w:rtl w:val="0"/>
+        </w:rPr>
+        <w:t xml:space="preserve">n+1</w:t>
+      </w:r>
+      <w:r>
+        <w:rPr>
+          <w:rtl w:val="0"/>
+        </w:rPr>
+        <w:t xml:space="preserve"> point. With this new point, we observe a new response by the simulator to obtain a new pair of explanatory variables and response. We then add the pair to the whole data set, and repeat the process from fitting a new Gaussian Process and solving the objective function. We stop selecting new points until we have a total set of </w:t>
+      </w:r>
+      <w:r>
+        <w:rPr>
+          <w:i w:val="1"/>
+          <w:rtl w:val="0"/>
+        </w:rPr>
+        <w:t xml:space="preserve">N</w:t>
+      </w:r>
+      <w:r>
+        <w:rPr>
+          <w:rtl w:val="0"/>
+        </w:rPr>
+        <w:t xml:space="preserve"> points. </w:t>
+      </w:r>
+    </w:p>
+    <w:p>
+      <w:pPr>
+        <w:ind w:firstLine="720"/>
+        <w:rPr/>
+      </w:pPr>
+      <w:r>
+        <w:rPr>
+          <w:rtl w:val="0"/>
+        </w:rPr>
+        <w:t xml:space="preserve">In the sequential design, we mainly have two criteria to choose new points: the Active Learning Mackay (ALM) and the Active Learning Cohn (ALC). ALM criterion aims to find the next point to maximize predictive variance based on the current dataset, that can also be considered as maximization of information gain given the assumed GP model, while ALC criterion applies a more generic metric which minimizes the integrated deduced variance. In other words, ALC criterion maximizes reduction in predictive uncertainty. Moreover, practically ALC gets to lower out of sample RMSE faster than ALM (shown in 6.2.2 Figure 6.16). Thus, we choose ALC criteria instead of ALM.</w:t>
+      </w:r>
+    </w:p>
+    <w:p>
+      <w:pPr>
+        <w:rPr/>
+      </w:pPr>
+      <w:r>
+        <w:rPr>
+          <w:rtl w:val="0"/>
+        </w:rPr>
+      </w:r>
+    </w:p>
+    <w:p>
+      <w:pPr>
+        <w:ind w:left="720" w:firstLine="0"/>
+        <w:rPr>
+          <w:b w:val="1"/>
+        </w:rPr>
+      </w:pPr>
+      <w:r>
+        <w:rPr>
+          <w:rtl w:val="0"/>
+        </w:rPr>
+      </w:r>
+    </w:p>
+    <w:p>
+      <w:pPr>
+        <w:ind w:left="0" w:firstLine="0"/>
+        <w:rPr>
+          <w:b w:val="1"/>
+        </w:rPr>
+      </w:pPr>
+      <w:r>
+        <w:rPr>
+          <w:rtl w:val="0"/>
+        </w:rPr>
+      </w:r>
+    </w:p>
+    <w:p>
+      <w:pPr>
+        <w:ind w:left="0" w:firstLine="0"/>
+        <w:rPr>
+          <w:b w:val="1"/>
+        </w:rPr>
+      </w:pPr>
+      <w:r>
+        <w:rPr>
+          <w:b w:val="1"/>
+          <w:rtl w:val="0"/>
+        </w:rPr>
+        <w:t xml:space="preserve">2.2 Second Goal - Optimization</w:t>
+      </w:r>
+    </w:p>
+    <w:p>
+      <w:pPr>
+        <w:numPr>
+          <w:ilvl w:val="0"/>
+          <w:numId w:val="1"/>
+        </w:numPr>
+        <w:ind w:left="720" w:hanging="360"/>
+        <w:rPr>
+          <w:b w:val="1"/>
+          <w:u w:val="none"/>
+        </w:rPr>
+      </w:pPr>
+      <w:r>
+        <w:rPr>
+          <w:b w:val="1"/>
+          <w:rtl w:val="0"/>
+        </w:rPr>
+        <w:t xml:space="preserve">Criterion: Expected Improvement</w:t>
+      </w:r>
+    </w:p>
+    <w:p>
+      <w:pPr>
+        <w:rPr/>
+      </w:pPr>
+      <w:r>
+        <w:rPr>
+          <w:rtl w:val="0"/>
+        </w:rPr>
+        <w:t xml:space="preserve">On the other hand, Gaussian Process is useful in optimizing blackbox objective function, named surrogate-assisted optimization. One criteria in choosing next point is EY, which aims to minimize the fitted predictive mean surface in GP. Although it performs much better than the direct optimization, when we have random initializations, this criteria will not always be the global optimization tool, but sometimes stick with local optima (shown 7.1.1 Figure 7.4), since it hardly explores places that cannot be easily reached from current best value and highly depend on the problem itself.</w:t>
+      </w:r>
+    </w:p>
+    <w:p>
+      <w:pPr>
+        <w:rPr/>
+      </w:pPr>
+      <w:r>
+        <w:rPr>
+          <w:rtl w:val="0"/>
+        </w:rPr>
+      </w:r>
+    </w:p>
+    <w:p>
+      <w:pPr>
+        <w:rPr/>
+      </w:pPr>
+      <w:r>
+        <w:rPr>
+          <w:rtl w:val="0"/>
+        </w:rPr>
+      </w:r>
+    </w:p>
+    <w:p>
+      <w:pPr>
+        <w:rPr/>
+      </w:pPr>
+      <w:r>
+        <w:rPr>
+          <w:rtl w:val="0"/>
+        </w:rPr>
+        <w:t xml:space="preserve">Incorporate not only predictive mean but predictive variance </w:t>
+      </w:r>
+    </w:p>
+    <w:p>
+      <w:pPr>
+        <w:rPr/>
+      </w:pPr>
+      <w:r>
+        <w:rPr>
+          <w:rtl w:val="0"/>
+        </w:rPr>
+      </w:r>
+    </w:p>
+    <w:p>
+      <w:pPr>
+        <w:rPr/>
+      </w:pPr>
+      <w:r>
+        <w:rPr>
+          <w:rtl w:val="0"/>
+        </w:rPr>
+      </w:r>
+    </w:p>
+    <w:p>
+      <w:pPr>
+        <w:rPr/>
+      </w:pPr>
+      <w:r>
+        <w:rPr>
+          <w:rtl w:val="0"/>
+        </w:rPr>
       </w:r>
     </w:p>
     <w:p>
@@ -321,7 +715,121 @@
 </file>
 
 <file path=word/numbering.xml><?xml version="1.0" encoding="utf-8"?>
-<w:numbering xmlns:mc="http://schemas.openxmlformats.org/markup-compatibility/2006" xmlns:o="urn:schemas-microsoft-com:office:office" xmlns:r="http://schemas.openxmlformats.org/officeDocument/2006/relationships" xmlns:m="http://schemas.openxmlformats.org/officeDocument/2006/math" xmlns:v="urn:schemas-microsoft-com:vml" xmlns:wp="http://schemas.openxmlformats.org/drawingml/2006/wordprocessingDrawing" xmlns:w10="urn:schemas-microsoft-com:office:word" xmlns:w="http://schemas.openxmlformats.org/wordprocessingml/2006/main" xmlns:wne="http://schemas.microsoft.com/office/word/2006/wordml" xmlns:sl="http://schemas.openxmlformats.org/schemaLibrary/2006/main" xmlns:a="http://schemas.openxmlformats.org/drawingml/2006/main" xmlns:pic="http://schemas.openxmlformats.org/drawingml/2006/picture" xmlns:c="http://schemas.openxmlformats.org/drawingml/2006/chart" xmlns:lc="http://schemas.openxmlformats.org/drawingml/2006/lockedCanvas" xmlns:dgm="http://schemas.openxmlformats.org/drawingml/2006/diagram" xmlns:wps="http://schemas.microsoft.com/office/word/2010/wordprocessingShape" xmlns:wpg="http://schemas.microsoft.com/office/word/2010/wordprocessingGroup" xmlns:w14="http://schemas.microsoft.com/office/word/2010/wordml" xmlns:w15="http://schemas.microsoft.com/office/word/2012/wordml"/>
+<w:numbering xmlns:mc="http://schemas.openxmlformats.org/markup-compatibility/2006" xmlns:o="urn:schemas-microsoft-com:office:office" xmlns:r="http://schemas.openxmlformats.org/officeDocument/2006/relationships" xmlns:m="http://schemas.openxmlformats.org/officeDocument/2006/math" xmlns:v="urn:schemas-microsoft-com:vml" xmlns:wp="http://schemas.openxmlformats.org/drawingml/2006/wordprocessingDrawing" xmlns:w10="urn:schemas-microsoft-com:office:word" xmlns:w="http://schemas.openxmlformats.org/wordprocessingml/2006/main" xmlns:wne="http://schemas.microsoft.com/office/word/2006/wordml" xmlns:sl="http://schemas.openxmlformats.org/schemaLibrary/2006/main" xmlns:a="http://schemas.openxmlformats.org/drawingml/2006/main" xmlns:pic="http://schemas.openxmlformats.org/drawingml/2006/picture" xmlns:c="http://schemas.openxmlformats.org/drawingml/2006/chart" xmlns:lc="http://schemas.openxmlformats.org/drawingml/2006/lockedCanvas" xmlns:dgm="http://schemas.openxmlformats.org/drawingml/2006/diagram" xmlns:wps="http://schemas.microsoft.com/office/word/2010/wordprocessingShape" xmlns:wpg="http://schemas.microsoft.com/office/word/2010/wordprocessingGroup" xmlns:w14="http://schemas.microsoft.com/office/word/2010/wordml" xmlns:w15="http://schemas.microsoft.com/office/word/2012/wordml">
+  <w:abstractNum w:abstractNumId="1">
+    <w:lvl w:ilvl="0">
+      <w:start w:val="1"/>
+      <w:numFmt w:val="bullet"/>
+      <w:lvlText w:val="-"/>
+      <w:lvlJc w:val="left"/>
+      <w:pPr>
+        <w:ind w:left="720" w:hanging="360"/>
+      </w:pPr>
+      <w:rPr>
+        <w:u w:val="none"/>
+      </w:rPr>
+    </w:lvl>
+    <w:lvl w:ilvl="1">
+      <w:start w:val="1"/>
+      <w:numFmt w:val="bullet"/>
+      <w:lvlText w:val="-"/>
+      <w:lvlJc w:val="left"/>
+      <w:pPr>
+        <w:ind w:left="1440" w:hanging="360"/>
+      </w:pPr>
+      <w:rPr>
+        <w:u w:val="none"/>
+      </w:rPr>
+    </w:lvl>
+    <w:lvl w:ilvl="2">
+      <w:start w:val="1"/>
+      <w:numFmt w:val="bullet"/>
+      <w:lvlText w:val="-"/>
+      <w:lvlJc w:val="left"/>
+      <w:pPr>
+        <w:ind w:left="2160" w:hanging="360"/>
+      </w:pPr>
+      <w:rPr>
+        <w:u w:val="none"/>
+      </w:rPr>
+    </w:lvl>
+    <w:lvl w:ilvl="3">
+      <w:start w:val="1"/>
+      <w:numFmt w:val="bullet"/>
+      <w:lvlText w:val="-"/>
+      <w:lvlJc w:val="left"/>
+      <w:pPr>
+        <w:ind w:left="2880" w:hanging="360"/>
+      </w:pPr>
+      <w:rPr>
+        <w:u w:val="none"/>
+      </w:rPr>
+    </w:lvl>
+    <w:lvl w:ilvl="4">
+      <w:start w:val="1"/>
+      <w:numFmt w:val="bullet"/>
+      <w:lvlText w:val="-"/>
+      <w:lvlJc w:val="left"/>
+      <w:pPr>
+        <w:ind w:left="3600" w:hanging="360"/>
+      </w:pPr>
+      <w:rPr>
+        <w:u w:val="none"/>
+      </w:rPr>
+    </w:lvl>
+    <w:lvl w:ilvl="5">
+      <w:start w:val="1"/>
+      <w:numFmt w:val="bullet"/>
+      <w:lvlText w:val="-"/>
+      <w:lvlJc w:val="left"/>
+      <w:pPr>
+        <w:ind w:left="4320" w:hanging="360"/>
+      </w:pPr>
+      <w:rPr>
+        <w:u w:val="none"/>
+      </w:rPr>
+    </w:lvl>
+    <w:lvl w:ilvl="6">
+      <w:start w:val="1"/>
+      <w:numFmt w:val="bullet"/>
+      <w:lvlText w:val="-"/>
+      <w:lvlJc w:val="left"/>
+      <w:pPr>
+        <w:ind w:left="5040" w:hanging="360"/>
+      </w:pPr>
+      <w:rPr>
+        <w:u w:val="none"/>
+      </w:rPr>
+    </w:lvl>
+    <w:lvl w:ilvl="7">
+      <w:start w:val="1"/>
+      <w:numFmt w:val="bullet"/>
+      <w:lvlText w:val="-"/>
+      <w:lvlJc w:val="left"/>
+      <w:pPr>
+        <w:ind w:left="5760" w:hanging="360"/>
+      </w:pPr>
+      <w:rPr>
+        <w:u w:val="none"/>
+      </w:rPr>
+    </w:lvl>
+    <w:lvl w:ilvl="8">
+      <w:start w:val="1"/>
+      <w:numFmt w:val="bullet"/>
+      <w:lvlText w:val="-"/>
+      <w:lvlJc w:val="left"/>
+      <w:pPr>
+        <w:ind w:left="6480" w:hanging="360"/>
+      </w:pPr>
+      <w:rPr>
+        <w:u w:val="none"/>
+      </w:rPr>
+    </w:lvl>
+  </w:abstractNum>
+  <w:num w:numId="1">
+    <w:abstractNumId w:val="1"/>
+  </w:num>
+</w:numbering>
 </file>
 
 <file path=word/styles.xml><?xml version="1.0" encoding="utf-8"?>

</xml_diff>

<commit_message>
update writeup for criteria EY/EI
</commit_message>
<xml_diff>
--- a/Project2-Report.docx
+++ b/Project2-Report.docx
@@ -520,17 +520,48 @@
         <w:rPr>
           <w:rtl w:val="0"/>
         </w:rPr>
-      </w:r>
-    </w:p>
-    <w:p>
-      <w:pPr>
-        <w:rPr/>
-      </w:pPr>
-      <w:r>
-        <w:rPr>
-          <w:rtl w:val="0"/>
-        </w:rPr>
-        <w:t xml:space="preserve">Incorporate not only predictive mean but predictive variance </w:t>
+        <w:t xml:space="preserve">A more advanced criteria, Expected Improvement(EI), also called efficient global optimization(EGO), takes not only predictive mean but also predictive uncertainty into account. It introduces the measure of improvement </w:t>
+      </w:r>
+      <w:r>
+        <w:rPr/>
+        <w:drawing>
+          <wp:inline distB="114300" distT="114300" distL="114300" distR="114300">
+            <wp:extent cx="1797993" cy="243599"/>
+            <wp:effectExtent b="0" l="0" r="0" t="0"/>
+            <wp:docPr id="1" name="image1.png"/>
+            <a:graphic>
+              <a:graphicData uri="http://schemas.openxmlformats.org/drawingml/2006/picture">
+                <pic:pic>
+                  <pic:nvPicPr>
+                    <pic:cNvPr id="0" name="image1.png"/>
+                    <pic:cNvPicPr preferRelativeResize="0"/>
+                  </pic:nvPicPr>
+                  <pic:blipFill>
+                    <a:blip r:embed="rId6"/>
+                    <a:srcRect b="0" l="0" r="0" t="0"/>
+                    <a:stretch>
+                      <a:fillRect/>
+                    </a:stretch>
+                  </pic:blipFill>
+                  <pic:spPr>
+                    <a:xfrm>
+                      <a:off x="0" y="0"/>
+                      <a:ext cx="1797993" cy="243599"/>
+                    </a:xfrm>
+                    <a:prstGeom prst="rect"/>
+                    <a:ln/>
+                  </pic:spPr>
+                </pic:pic>
+              </a:graphicData>
+            </a:graphic>
+          </wp:inline>
+        </w:drawing>
+      </w:r>
+      <w:r>
+        <w:rPr>
+          <w:rtl w:val="0"/>
+        </w:rPr>
+        <w:t xml:space="preserve">and aims to maximize the expected potential improvement based on current dataset. This criteria explores intervals of input space with great potential of finding minima but not stick to current minimum point, which is much more efficient and balance between exploration and exploitation better than EY. Practically, EI achieves lower objective value quicker than EY (shown in 7.2.2 Figure 7.11), thus we choose EI as our criteria in optimization.</w:t>
       </w:r>
     </w:p>
     <w:p>
@@ -618,7 +649,7 @@
       <w:pPr>
         <w:rPr/>
       </w:pPr>
-      <w:hyperlink r:id="rId6">
+      <w:hyperlink r:id="rId7">
         <w:r>
           <w:rPr>
             <w:color w:val="1155cc"/>
@@ -648,7 +679,7 @@
       <w:pPr>
         <w:rPr/>
       </w:pPr>
-      <w:hyperlink r:id="rId7">
+      <w:hyperlink r:id="rId8">
         <w:r>
           <w:rPr>
             <w:color w:val="1155cc"/>
@@ -678,7 +709,7 @@
       <w:pPr>
         <w:rPr/>
       </w:pPr>
-      <w:hyperlink r:id="rId8">
+      <w:hyperlink r:id="rId9">
         <w:r>
           <w:rPr>
             <w:color w:val="1155cc"/>

</xml_diff>